<commit_message>
Dev 2 committing to his local repo only.Later push to remote
</commit_message>
<xml_diff>
--- a/Local Nov 7 file.docx
+++ b/Local Nov 7 file.docx
@@ -5,6 +5,15 @@
     <w:p>
       <w:r>
         <w:t>Local Nov 7 file</w:t>
+      </w:r>
+    </w:p>
+    <w:p/>
+    <w:p>
+      <w:r>
+        <w:t>Dev 2 starts working. Congrats</w:t>
+      </w:r>
+      <w:r>
+        <w:t>. You did it.</w:t>
       </w:r>
     </w:p>
     <w:sectPr>

</xml_diff>

<commit_message>
Dev 1 added more code
</commit_message>
<xml_diff>
--- a/Local Nov 7 file.docx
+++ b/Local Nov 7 file.docx
@@ -14,6 +14,12 @@
       </w:r>
       <w:r>
         <w:t>. You did it.</w:t>
+      </w:r>
+    </w:p>
+    <w:p/>
+    <w:p>
+      <w:r>
+        <w:t>Dev 1 is writing more code</w:t>
       </w:r>
     </w:p>
     <w:sectPr>

</xml_diff>

<commit_message>
Committing my change to featureBranch
</commit_message>
<xml_diff>
--- a/Local Nov 7 file.docx
+++ b/Local Nov 7 file.docx
@@ -20,6 +20,12 @@
     <w:p>
       <w:r>
         <w:t>Dev 1 is writing more code</w:t>
+      </w:r>
+    </w:p>
+    <w:p/>
+    <w:p>
+      <w:r>
+        <w:t>This is a change in Feature branch only</w:t>
       </w:r>
     </w:p>
     <w:sectPr>

</xml_diff>